<commit_message>
Update manual and version
</commit_message>
<xml_diff>
--- a/manuals/koturno.docx
+++ b/manuals/koturno.docx
@@ -147,13 +147,15 @@
       <w:pPr>
         <w:rPr>
           <w:rFonts w:cstheme="minorHAnsi"/>
-          <w:sz w:val="40"/>
-          <w:szCs w:val="48"/>
-        </w:rPr>
-      </w:pPr>
-      <w:r>
-        <w:rPr>
-          <w:rFonts w:cstheme="minorHAnsi"/>
+          <w:b/>
+          <w:sz w:val="40"/>
+          <w:szCs w:val="48"/>
+        </w:rPr>
+      </w:pPr>
+      <w:r>
+        <w:rPr>
+          <w:rFonts w:cstheme="minorHAnsi"/>
+          <w:b/>
           <w:sz w:val="40"/>
           <w:szCs w:val="48"/>
         </w:rPr>
@@ -163,19 +165,926 @@
     </w:p>
     <w:p>
       <w:pPr>
-        <w:rPr>
-          <w:rFonts w:cstheme="minorHAnsi"/>
-          <w:sz w:val="40"/>
-          <w:szCs w:val="48"/>
-        </w:rPr>
-      </w:pPr>
-      <w:r>
-        <w:rPr>
-          <w:rFonts w:cstheme="minorHAnsi"/>
-          <w:sz w:val="40"/>
-          <w:szCs w:val="48"/>
-        </w:rPr>
-        <w:t>// TODO: Spis treści ;)</w:t>
+        <w:pStyle w:val="Akapitzlist"/>
+        <w:numPr>
+          <w:ilvl w:val="0"/>
+          <w:numId w:val="1"/>
+        </w:numPr>
+        <w:tabs>
+          <w:tab w:val="left" w:pos="8364"/>
+        </w:tabs>
+        <w:rPr>
+          <w:rFonts w:cstheme="minorHAnsi"/>
+          <w:sz w:val="40"/>
+          <w:szCs w:val="48"/>
+        </w:rPr>
+      </w:pPr>
+      <w:r>
+        <w:rPr>
+          <w:rFonts w:cstheme="minorHAnsi"/>
+          <w:sz w:val="40"/>
+          <w:szCs w:val="48"/>
+        </w:rPr>
+        <w:t xml:space="preserve"> Wstęp</w:t>
+      </w:r>
+      <w:r>
+        <w:rPr>
+          <w:rFonts w:cstheme="minorHAnsi"/>
+          <w:sz w:val="40"/>
+          <w:szCs w:val="48"/>
+        </w:rPr>
+        <w:tab/>
+        <w:t>3</w:t>
+      </w:r>
+    </w:p>
+    <w:p>
+      <w:pPr>
+        <w:pStyle w:val="Akapitzlist"/>
+        <w:numPr>
+          <w:ilvl w:val="0"/>
+          <w:numId w:val="1"/>
+        </w:numPr>
+        <w:tabs>
+          <w:tab w:val="left" w:pos="8364"/>
+        </w:tabs>
+        <w:rPr>
+          <w:rFonts w:cstheme="minorHAnsi"/>
+          <w:sz w:val="40"/>
+          <w:szCs w:val="48"/>
+        </w:rPr>
+      </w:pPr>
+      <w:r>
+        <w:rPr>
+          <w:rFonts w:cstheme="minorHAnsi"/>
+          <w:sz w:val="40"/>
+          <w:szCs w:val="48"/>
+        </w:rPr>
+        <w:t xml:space="preserve"> Uruchomienie</w:t>
+      </w:r>
+      <w:r>
+        <w:rPr>
+          <w:rFonts w:cstheme="minorHAnsi"/>
+          <w:sz w:val="40"/>
+          <w:szCs w:val="48"/>
+        </w:rPr>
+        <w:tab/>
+        <w:t>3</w:t>
+      </w:r>
+    </w:p>
+    <w:p>
+      <w:pPr>
+        <w:pStyle w:val="Akapitzlist"/>
+        <w:numPr>
+          <w:ilvl w:val="0"/>
+          <w:numId w:val="1"/>
+        </w:numPr>
+        <w:tabs>
+          <w:tab w:val="left" w:pos="8364"/>
+        </w:tabs>
+        <w:rPr>
+          <w:rFonts w:cstheme="minorHAnsi"/>
+          <w:sz w:val="40"/>
+          <w:szCs w:val="48"/>
+        </w:rPr>
+      </w:pPr>
+      <w:r>
+        <w:rPr>
+          <w:rFonts w:cstheme="minorHAnsi"/>
+          <w:sz w:val="40"/>
+          <w:szCs w:val="48"/>
+        </w:rPr>
+        <w:t xml:space="preserve"> Obsługa</w:t>
+      </w:r>
+      <w:r>
+        <w:rPr>
+          <w:rFonts w:cstheme="minorHAnsi"/>
+          <w:sz w:val="40"/>
+          <w:szCs w:val="48"/>
+        </w:rPr>
+        <w:tab/>
+        <w:t>4</w:t>
+      </w:r>
+    </w:p>
+    <w:p>
+      <w:pPr>
+        <w:pStyle w:val="Akapitzlist"/>
+        <w:numPr>
+          <w:ilvl w:val="1"/>
+          <w:numId w:val="1"/>
+        </w:numPr>
+        <w:tabs>
+          <w:tab w:val="left" w:pos="-5103"/>
+          <w:tab w:val="left" w:pos="-3402"/>
+          <w:tab w:val="left" w:pos="1134"/>
+          <w:tab w:val="left" w:pos="8364"/>
+        </w:tabs>
+        <w:rPr>
+          <w:rFonts w:cstheme="minorHAnsi"/>
+          <w:sz w:val="40"/>
+          <w:szCs w:val="48"/>
+        </w:rPr>
+      </w:pPr>
+      <w:r>
+        <w:rPr>
+          <w:rFonts w:cstheme="minorHAnsi"/>
+          <w:sz w:val="40"/>
+          <w:szCs w:val="48"/>
+        </w:rPr>
+        <w:t>Rejestracja użytkownika</w:t>
+      </w:r>
+      <w:r>
+        <w:rPr>
+          <w:rFonts w:cstheme="minorHAnsi"/>
+          <w:sz w:val="40"/>
+          <w:szCs w:val="48"/>
+        </w:rPr>
+        <w:tab/>
+        <w:t>4</w:t>
+      </w:r>
+    </w:p>
+    <w:p>
+      <w:pPr>
+        <w:tabs>
+          <w:tab w:val="left" w:pos="8222"/>
+        </w:tabs>
+        <w:rPr>
+          <w:rFonts w:cstheme="minorHAnsi"/>
+          <w:sz w:val="40"/>
+          <w:szCs w:val="48"/>
+        </w:rPr>
+      </w:pPr>
+    </w:p>
+    <w:p>
+      <w:pPr>
+        <w:rPr>
+          <w:rFonts w:cstheme="minorHAnsi"/>
+          <w:sz w:val="32"/>
+          <w:szCs w:val="48"/>
+        </w:rPr>
+      </w:pPr>
+    </w:p>
+    <w:p>
+      <w:pPr>
+        <w:rPr>
+          <w:rFonts w:cstheme="minorHAnsi"/>
+          <w:sz w:val="32"/>
+          <w:szCs w:val="48"/>
+        </w:rPr>
+      </w:pPr>
+    </w:p>
+    <w:p>
+      <w:pPr>
+        <w:rPr>
+          <w:rFonts w:cstheme="minorHAnsi"/>
+          <w:sz w:val="32"/>
+          <w:szCs w:val="48"/>
+        </w:rPr>
+      </w:pPr>
+    </w:p>
+    <w:p>
+      <w:pPr>
+        <w:rPr>
+          <w:rFonts w:cstheme="minorHAnsi"/>
+          <w:sz w:val="32"/>
+          <w:szCs w:val="48"/>
+        </w:rPr>
+      </w:pPr>
+    </w:p>
+    <w:p>
+      <w:pPr>
+        <w:rPr>
+          <w:rFonts w:cstheme="minorHAnsi"/>
+          <w:sz w:val="32"/>
+          <w:szCs w:val="48"/>
+        </w:rPr>
+      </w:pPr>
+    </w:p>
+    <w:p>
+      <w:pPr>
+        <w:rPr>
+          <w:rFonts w:cstheme="minorHAnsi"/>
+          <w:sz w:val="32"/>
+          <w:szCs w:val="48"/>
+        </w:rPr>
+      </w:pPr>
+    </w:p>
+    <w:p>
+      <w:pPr>
+        <w:rPr>
+          <w:rFonts w:cstheme="minorHAnsi"/>
+          <w:sz w:val="32"/>
+          <w:szCs w:val="48"/>
+        </w:rPr>
+      </w:pPr>
+    </w:p>
+    <w:p>
+      <w:pPr>
+        <w:rPr>
+          <w:rFonts w:cstheme="minorHAnsi"/>
+          <w:sz w:val="32"/>
+          <w:szCs w:val="48"/>
+        </w:rPr>
+      </w:pPr>
+    </w:p>
+    <w:p>
+      <w:pPr>
+        <w:rPr>
+          <w:rFonts w:cstheme="minorHAnsi"/>
+          <w:sz w:val="32"/>
+          <w:szCs w:val="48"/>
+        </w:rPr>
+      </w:pPr>
+    </w:p>
+    <w:p>
+      <w:pPr>
+        <w:rPr>
+          <w:rFonts w:cstheme="minorHAnsi"/>
+          <w:sz w:val="32"/>
+          <w:szCs w:val="48"/>
+        </w:rPr>
+      </w:pPr>
+    </w:p>
+    <w:p>
+      <w:pPr>
+        <w:rPr>
+          <w:rFonts w:cstheme="minorHAnsi"/>
+          <w:sz w:val="32"/>
+          <w:szCs w:val="48"/>
+        </w:rPr>
+      </w:pPr>
+    </w:p>
+    <w:p>
+      <w:pPr>
+        <w:rPr>
+          <w:rFonts w:cstheme="minorHAnsi"/>
+          <w:sz w:val="32"/>
+          <w:szCs w:val="48"/>
+        </w:rPr>
+      </w:pPr>
+    </w:p>
+    <w:p>
+      <w:pPr>
+        <w:rPr>
+          <w:rFonts w:cstheme="minorHAnsi"/>
+          <w:sz w:val="32"/>
+          <w:szCs w:val="48"/>
+        </w:rPr>
+      </w:pPr>
+    </w:p>
+    <w:p>
+      <w:pPr>
+        <w:rPr>
+          <w:rFonts w:cstheme="minorHAnsi"/>
+          <w:sz w:val="32"/>
+          <w:szCs w:val="48"/>
+        </w:rPr>
+      </w:pPr>
+    </w:p>
+    <w:p>
+      <w:pPr>
+        <w:rPr>
+          <w:rFonts w:cstheme="minorHAnsi"/>
+          <w:sz w:val="32"/>
+          <w:szCs w:val="48"/>
+        </w:rPr>
+      </w:pPr>
+    </w:p>
+    <w:p>
+      <w:pPr>
+        <w:pStyle w:val="Akapitzlist"/>
+        <w:numPr>
+          <w:ilvl w:val="0"/>
+          <w:numId w:val="3"/>
+        </w:numPr>
+        <w:rPr>
+          <w:rFonts w:cstheme="minorHAnsi"/>
+          <w:sz w:val="40"/>
+          <w:szCs w:val="48"/>
+        </w:rPr>
+      </w:pPr>
+      <w:r>
+        <w:rPr>
+          <w:rFonts w:cstheme="minorHAnsi"/>
+          <w:sz w:val="40"/>
+          <w:szCs w:val="48"/>
+        </w:rPr>
+        <w:lastRenderedPageBreak/>
+        <w:t>Wstęp</w:t>
+      </w:r>
+    </w:p>
+    <w:p>
+      <w:pPr>
+        <w:ind w:firstLine="708"/>
+        <w:jc w:val="both"/>
+        <w:rPr>
+          <w:rFonts w:cstheme="minorHAnsi"/>
+          <w:sz w:val="32"/>
+          <w:szCs w:val="48"/>
+        </w:rPr>
+      </w:pPr>
+      <w:r>
+        <w:rPr>
+          <w:rFonts w:cstheme="minorHAnsi"/>
+          <w:sz w:val="32"/>
+          <w:szCs w:val="48"/>
+        </w:rPr>
+        <w:t xml:space="preserve">System monitorujący dostępność elementów infrastruktury sieciowej </w:t>
+      </w:r>
+      <w:proofErr w:type="spellStart"/>
+      <w:r>
+        <w:rPr>
+          <w:rFonts w:cstheme="minorHAnsi"/>
+          <w:sz w:val="32"/>
+          <w:szCs w:val="48"/>
+        </w:rPr>
+        <w:t>Koturno</w:t>
+      </w:r>
+      <w:proofErr w:type="spellEnd"/>
+      <w:r>
+        <w:rPr>
+          <w:rFonts w:cstheme="minorHAnsi"/>
+          <w:sz w:val="32"/>
+          <w:szCs w:val="48"/>
+        </w:rPr>
+        <w:t xml:space="preserve"> ma za zadanie wspierać administratorów </w:t>
+      </w:r>
+      <w:r>
+        <w:rPr>
+          <w:rFonts w:cstheme="minorHAnsi"/>
+          <w:sz w:val="32"/>
+          <w:szCs w:val="48"/>
+        </w:rPr>
+        <w:br/>
+        <w:t>i użytkowników dostarczając im informacje na temat dostępności urządzeń oraz usług wykorzystujących IPv4 oraz umożliwiać rejestrację oraz przegląd historycznych niedostępności monitorowanych elementów.</w:t>
+      </w:r>
+    </w:p>
+    <w:p>
+      <w:pPr>
+        <w:jc w:val="both"/>
+        <w:rPr>
+          <w:rFonts w:cstheme="minorHAnsi"/>
+          <w:sz w:val="32"/>
+          <w:szCs w:val="48"/>
+        </w:rPr>
+      </w:pPr>
+    </w:p>
+    <w:p>
+      <w:pPr>
+        <w:pStyle w:val="Akapitzlist"/>
+        <w:numPr>
+          <w:ilvl w:val="0"/>
+          <w:numId w:val="3"/>
+        </w:numPr>
+        <w:jc w:val="both"/>
+        <w:rPr>
+          <w:rFonts w:cstheme="minorHAnsi"/>
+          <w:sz w:val="40"/>
+          <w:szCs w:val="48"/>
+        </w:rPr>
+      </w:pPr>
+      <w:r>
+        <w:rPr>
+          <w:rFonts w:cstheme="minorHAnsi"/>
+          <w:sz w:val="40"/>
+          <w:szCs w:val="48"/>
+        </w:rPr>
+        <w:t>Uruchomienie</w:t>
+      </w:r>
+    </w:p>
+    <w:p>
+      <w:pPr>
+        <w:ind w:firstLine="708"/>
+        <w:jc w:val="both"/>
+        <w:rPr>
+          <w:rFonts w:cstheme="minorHAnsi"/>
+          <w:sz w:val="32"/>
+          <w:szCs w:val="48"/>
+        </w:rPr>
+      </w:pPr>
+      <w:proofErr w:type="spellStart"/>
+      <w:r>
+        <w:rPr>
+          <w:rFonts w:cstheme="minorHAnsi"/>
+          <w:sz w:val="32"/>
+          <w:szCs w:val="48"/>
+        </w:rPr>
+        <w:t>Koturno</w:t>
+      </w:r>
+      <w:proofErr w:type="spellEnd"/>
+      <w:r>
+        <w:rPr>
+          <w:rFonts w:cstheme="minorHAnsi"/>
+          <w:sz w:val="32"/>
+          <w:szCs w:val="48"/>
+        </w:rPr>
+        <w:t xml:space="preserve"> udostępniany</w:t>
+      </w:r>
+      <w:r>
+        <w:rPr>
+          <w:rFonts w:cstheme="minorHAnsi"/>
+          <w:sz w:val="32"/>
+          <w:szCs w:val="48"/>
+        </w:rPr>
+        <w:t xml:space="preserve"> jest w formie kodu źródłowego oraz skompilowanej do </w:t>
+      </w:r>
+      <w:r>
+        <w:rPr>
+          <w:rFonts w:cstheme="minorHAnsi"/>
+          <w:sz w:val="32"/>
+          <w:szCs w:val="48"/>
+        </w:rPr>
+        <w:t>pliku *.war aplikacji.</w:t>
+      </w:r>
+    </w:p>
+    <w:p>
+      <w:pPr>
+        <w:ind w:firstLine="708"/>
+        <w:jc w:val="both"/>
+        <w:rPr>
+          <w:rFonts w:cstheme="minorHAnsi"/>
+          <w:sz w:val="32"/>
+          <w:szCs w:val="48"/>
+        </w:rPr>
+      </w:pPr>
+      <w:r>
+        <w:rPr>
+          <w:rFonts w:cstheme="minorHAnsi"/>
+          <w:sz w:val="32"/>
+          <w:szCs w:val="48"/>
+        </w:rPr>
+        <w:t xml:space="preserve">W przypadku </w:t>
+      </w:r>
+      <w:r>
+        <w:rPr>
+          <w:rFonts w:cstheme="minorHAnsi"/>
+          <w:sz w:val="32"/>
+          <w:szCs w:val="48"/>
+        </w:rPr>
+        <w:t>kodu źródłowego, aplikację należy przed użyciem skompilować. Wybór narzędzia pozostaje w decyzji użytkownika.</w:t>
+      </w:r>
+    </w:p>
+    <w:p>
+      <w:pPr>
+        <w:ind w:firstLine="708"/>
+        <w:jc w:val="both"/>
+        <w:rPr>
+          <w:rFonts w:cstheme="minorHAnsi"/>
+          <w:sz w:val="32"/>
+          <w:szCs w:val="48"/>
+        </w:rPr>
+      </w:pPr>
+      <w:r>
+        <w:rPr>
+          <w:rFonts w:cstheme="minorHAnsi"/>
+          <w:sz w:val="32"/>
+          <w:szCs w:val="48"/>
+        </w:rPr>
+        <w:t xml:space="preserve">W przypadku aplikacji *.war do uruchomienia należy użyć JRE. Nie ma potrzeby uruchamiania serwera aplikacji, gdyż </w:t>
+      </w:r>
+      <w:proofErr w:type="spellStart"/>
+      <w:r>
+        <w:rPr>
+          <w:rFonts w:cstheme="minorHAnsi"/>
+          <w:sz w:val="32"/>
+          <w:szCs w:val="48"/>
+        </w:rPr>
+        <w:t>Koturno</w:t>
+      </w:r>
+      <w:proofErr w:type="spellEnd"/>
+      <w:r>
+        <w:rPr>
+          <w:rFonts w:cstheme="minorHAnsi"/>
+          <w:sz w:val="32"/>
+          <w:szCs w:val="48"/>
+        </w:rPr>
+        <w:t xml:space="preserve"> wykorzystuje serwer </w:t>
+      </w:r>
+      <w:proofErr w:type="spellStart"/>
+      <w:r>
+        <w:rPr>
+          <w:rFonts w:cstheme="minorHAnsi"/>
+          <w:sz w:val="32"/>
+          <w:szCs w:val="48"/>
+        </w:rPr>
+        <w:t>Tomcat</w:t>
+      </w:r>
+      <w:proofErr w:type="spellEnd"/>
+      <w:r>
+        <w:rPr>
+          <w:rFonts w:cstheme="minorHAnsi"/>
+          <w:sz w:val="32"/>
+          <w:szCs w:val="48"/>
+        </w:rPr>
+        <w:t xml:space="preserve"> w wersji wbudowanej. Zatem, aby uruchomić aplikację, należy wykorzystać komendę </w:t>
+      </w:r>
+      <w:proofErr w:type="spellStart"/>
+      <w:r>
+        <w:rPr>
+          <w:rFonts w:ascii="Consolas" w:hAnsi="Consolas" w:cstheme="minorHAnsi"/>
+          <w:sz w:val="28"/>
+          <w:szCs w:val="48"/>
+          <w:highlight w:val="lightGray"/>
+        </w:rPr>
+        <w:t>java</w:t>
+      </w:r>
+      <w:proofErr w:type="spellEnd"/>
+      <w:r>
+        <w:rPr>
+          <w:rFonts w:ascii="Consolas" w:hAnsi="Consolas" w:cstheme="minorHAnsi"/>
+          <w:sz w:val="28"/>
+          <w:szCs w:val="48"/>
+          <w:highlight w:val="lightGray"/>
+        </w:rPr>
+        <w:t xml:space="preserve"> -jar *.war</w:t>
+      </w:r>
+      <w:r>
+        <w:rPr>
+          <w:rFonts w:cstheme="minorHAnsi"/>
+          <w:sz w:val="32"/>
+          <w:szCs w:val="48"/>
+        </w:rPr>
+        <w:t>, gdzie * oznacza nazwę pliku.</w:t>
+      </w:r>
+    </w:p>
+    <w:p>
+      <w:pPr>
+        <w:ind w:firstLine="708"/>
+        <w:jc w:val="both"/>
+        <w:rPr>
+          <w:rFonts w:cstheme="minorHAnsi"/>
+          <w:sz w:val="32"/>
+          <w:szCs w:val="48"/>
+        </w:rPr>
+      </w:pPr>
+      <w:r>
+        <w:rPr>
+          <w:rFonts w:cstheme="minorHAnsi"/>
+          <w:sz w:val="32"/>
+          <w:szCs w:val="48"/>
+        </w:rPr>
+        <w:t xml:space="preserve">Po poprawnym uruchomieniu </w:t>
+      </w:r>
+      <w:proofErr w:type="spellStart"/>
+      <w:r>
+        <w:rPr>
+          <w:rFonts w:cstheme="minorHAnsi"/>
+          <w:sz w:val="32"/>
+          <w:szCs w:val="48"/>
+        </w:rPr>
+        <w:t>Koturno</w:t>
+      </w:r>
+      <w:proofErr w:type="spellEnd"/>
+      <w:r>
+        <w:rPr>
+          <w:rFonts w:cstheme="minorHAnsi"/>
+          <w:sz w:val="32"/>
+          <w:szCs w:val="48"/>
+        </w:rPr>
+        <w:t xml:space="preserve"> interfejs WWW stanie się dostępny pod adresem </w:t>
+      </w:r>
+      <w:r>
+        <w:rPr>
+          <w:rFonts w:ascii="Consolas" w:hAnsi="Consolas" w:cstheme="minorHAnsi"/>
+          <w:sz w:val="28"/>
+          <w:szCs w:val="48"/>
+          <w:highlight w:val="lightGray"/>
+        </w:rPr>
+        <w:t>localhost:8080</w:t>
+      </w:r>
+      <w:r>
+        <w:rPr>
+          <w:rFonts w:cstheme="minorHAnsi"/>
+          <w:sz w:val="32"/>
+          <w:szCs w:val="48"/>
+        </w:rPr>
+        <w:t xml:space="preserve">, zakładając, że podczas uruchamiania nie zostanie zmieniony domyślny port na którym nasłuchuje serwer </w:t>
+      </w:r>
+      <w:proofErr w:type="spellStart"/>
+      <w:r>
+        <w:rPr>
+          <w:rFonts w:cstheme="minorHAnsi"/>
+          <w:sz w:val="32"/>
+          <w:szCs w:val="48"/>
+        </w:rPr>
+        <w:t>Tomcat</w:t>
+      </w:r>
+      <w:proofErr w:type="spellEnd"/>
+      <w:r>
+        <w:rPr>
+          <w:rFonts w:cstheme="minorHAnsi"/>
+          <w:sz w:val="32"/>
+          <w:szCs w:val="48"/>
+        </w:rPr>
+        <w:t>.</w:t>
+      </w:r>
+    </w:p>
+    <w:p>
+      <w:pPr>
+        <w:ind w:firstLine="708"/>
+        <w:jc w:val="both"/>
+        <w:rPr>
+          <w:rFonts w:cstheme="minorHAnsi"/>
+          <w:sz w:val="32"/>
+          <w:szCs w:val="48"/>
+        </w:rPr>
+      </w:pPr>
+      <w:r>
+        <w:rPr>
+          <w:rFonts w:cstheme="minorHAnsi"/>
+          <w:sz w:val="32"/>
+          <w:szCs w:val="48"/>
+        </w:rPr>
+        <w:t xml:space="preserve">Domyślnie </w:t>
+      </w:r>
+      <w:proofErr w:type="spellStart"/>
+      <w:r>
+        <w:rPr>
+          <w:rFonts w:cstheme="minorHAnsi"/>
+          <w:sz w:val="32"/>
+          <w:szCs w:val="48"/>
+        </w:rPr>
+        <w:t>Koturno</w:t>
+      </w:r>
+      <w:proofErr w:type="spellEnd"/>
+      <w:r>
+        <w:rPr>
+          <w:rFonts w:cstheme="minorHAnsi"/>
+          <w:sz w:val="32"/>
+          <w:szCs w:val="48"/>
+        </w:rPr>
+        <w:t xml:space="preserve"> używa serwera bazodanowego H2 w trybie in-</w:t>
+      </w:r>
+      <w:proofErr w:type="spellStart"/>
+      <w:r>
+        <w:rPr>
+          <w:rFonts w:cstheme="minorHAnsi"/>
+          <w:sz w:val="32"/>
+          <w:szCs w:val="48"/>
+        </w:rPr>
+        <w:t>memory</w:t>
+      </w:r>
+      <w:proofErr w:type="spellEnd"/>
+      <w:r>
+        <w:rPr>
+          <w:rFonts w:cstheme="minorHAnsi"/>
+          <w:sz w:val="32"/>
+          <w:szCs w:val="48"/>
+        </w:rPr>
+        <w:t xml:space="preserve">, co oznacza, że zatrzymanie procesu </w:t>
+      </w:r>
+      <w:proofErr w:type="spellStart"/>
+      <w:r>
+        <w:rPr>
+          <w:rFonts w:cstheme="minorHAnsi"/>
+          <w:sz w:val="32"/>
+          <w:szCs w:val="48"/>
+        </w:rPr>
+        <w:t>Koturno</w:t>
+      </w:r>
+      <w:proofErr w:type="spellEnd"/>
+      <w:r>
+        <w:rPr>
+          <w:rFonts w:cstheme="minorHAnsi"/>
+          <w:sz w:val="32"/>
+          <w:szCs w:val="48"/>
+        </w:rPr>
+        <w:t xml:space="preserve"> spowoduje wyczyszczenie zawartości bazy danych.</w:t>
+      </w:r>
+      <w:r>
+        <w:rPr>
+          <w:rFonts w:cstheme="minorHAnsi"/>
+          <w:sz w:val="32"/>
+          <w:szCs w:val="48"/>
+        </w:rPr>
+        <w:t xml:space="preserve"> Aby móc skorzystać z bazy danych MySQL, należy przed procesem kompilacji aplikacji zmodyfikować plik </w:t>
+      </w:r>
+      <w:proofErr w:type="spellStart"/>
+      <w:r>
+        <w:rPr>
+          <w:rFonts w:cstheme="minorHAnsi"/>
+          <w:sz w:val="32"/>
+          <w:szCs w:val="48"/>
+        </w:rPr>
+        <w:t>application.properties</w:t>
+      </w:r>
+      <w:proofErr w:type="spellEnd"/>
+      <w:r>
+        <w:rPr>
+          <w:rFonts w:cstheme="minorHAnsi"/>
+          <w:sz w:val="32"/>
+          <w:szCs w:val="48"/>
+        </w:rPr>
+        <w:t xml:space="preserve"> usuwając znaki komentarza </w:t>
+      </w:r>
+      <w:r>
+        <w:rPr>
+          <w:rFonts w:cstheme="minorHAnsi"/>
+          <w:sz w:val="32"/>
+          <w:szCs w:val="48"/>
+        </w:rPr>
+        <w:lastRenderedPageBreak/>
+        <w:t>w wierszach dotyczących bazy MySQL oraz uzupełnić konfigurację danymi zainstalowanej bazy (nazwa bazy danych oraz dane uwierzytelniające użytkownika).</w:t>
+      </w:r>
+    </w:p>
+    <w:p>
+      <w:pPr>
+        <w:jc w:val="both"/>
+        <w:rPr>
+          <w:rFonts w:cstheme="minorHAnsi"/>
+          <w:sz w:val="32"/>
+          <w:szCs w:val="48"/>
+        </w:rPr>
+      </w:pPr>
+    </w:p>
+    <w:p>
+      <w:pPr>
+        <w:pStyle w:val="Akapitzlist"/>
+        <w:numPr>
+          <w:ilvl w:val="0"/>
+          <w:numId w:val="3"/>
+        </w:numPr>
+        <w:jc w:val="both"/>
+        <w:rPr>
+          <w:rFonts w:cstheme="minorHAnsi"/>
+          <w:sz w:val="40"/>
+          <w:szCs w:val="48"/>
+        </w:rPr>
+      </w:pPr>
+      <w:r>
+        <w:rPr>
+          <w:rFonts w:cstheme="minorHAnsi"/>
+          <w:sz w:val="40"/>
+          <w:szCs w:val="48"/>
+        </w:rPr>
+        <w:t>Obsługa</w:t>
+      </w:r>
+    </w:p>
+    <w:p>
+      <w:pPr>
+        <w:pStyle w:val="Akapitzlist"/>
+        <w:numPr>
+          <w:ilvl w:val="1"/>
+          <w:numId w:val="3"/>
+        </w:numPr>
+        <w:jc w:val="both"/>
+        <w:rPr>
+          <w:rFonts w:cstheme="minorHAnsi"/>
+          <w:sz w:val="40"/>
+          <w:szCs w:val="48"/>
+        </w:rPr>
+      </w:pPr>
+      <w:r>
+        <w:rPr>
+          <w:rFonts w:cstheme="minorHAnsi"/>
+          <w:sz w:val="40"/>
+          <w:szCs w:val="48"/>
+        </w:rPr>
+        <w:t>Rejestracja użytkownika</w:t>
+      </w:r>
+    </w:p>
+    <w:p>
+      <w:pPr>
+        <w:ind w:firstLine="708"/>
+        <w:jc w:val="both"/>
+        <w:rPr>
+          <w:rFonts w:cstheme="minorHAnsi"/>
+          <w:sz w:val="32"/>
+          <w:szCs w:val="48"/>
+        </w:rPr>
+      </w:pPr>
+      <w:r>
+        <w:rPr>
+          <w:rFonts w:cstheme="minorHAnsi"/>
+          <w:sz w:val="32"/>
+          <w:szCs w:val="48"/>
+        </w:rPr>
+        <w:t xml:space="preserve">Aby zarejestrować użytkownika należy użyć przycisku rejestracji dostępnego na ekranie głównym </w:t>
+      </w:r>
+      <w:r>
+        <w:rPr>
+          <w:rFonts w:cstheme="minorHAnsi"/>
+          <w:sz w:val="32"/>
+          <w:szCs w:val="48"/>
+        </w:rPr>
+        <w:t>niezalogowanego</w:t>
+      </w:r>
+      <w:r>
+        <w:rPr>
+          <w:rFonts w:cstheme="minorHAnsi"/>
+          <w:sz w:val="32"/>
+          <w:szCs w:val="48"/>
+        </w:rPr>
+        <w:t xml:space="preserve"> użytkownika. </w:t>
+      </w:r>
+    </w:p>
+    <w:p>
+      <w:pPr>
+        <w:ind w:firstLine="708"/>
+        <w:jc w:val="center"/>
+        <w:rPr>
+          <w:rFonts w:cstheme="minorHAnsi"/>
+          <w:sz w:val="32"/>
+          <w:szCs w:val="48"/>
+        </w:rPr>
+      </w:pPr>
+      <w:r>
+        <w:rPr>
+          <w:noProof/>
+          <w:lang w:eastAsia="pl-PL"/>
+        </w:rPr>
+        <w:drawing>
+          <wp:inline distT="0" distB="0" distL="0" distR="0" wp14:anchorId="12944AD3" wp14:editId="5E073387">
+            <wp:extent cx="3143250" cy="2181225"/>
+            <wp:effectExtent l="0" t="0" r="0" b="9525"/>
+            <wp:docPr id="1" name="Obraz 1"/>
+            <wp:cNvGraphicFramePr>
+              <a:graphicFrameLocks xmlns:a="http://schemas.openxmlformats.org/drawingml/2006/main" noChangeAspect="1"/>
+            </wp:cNvGraphicFramePr>
+            <a:graphic xmlns:a="http://schemas.openxmlformats.org/drawingml/2006/main">
+              <a:graphicData uri="http://schemas.openxmlformats.org/drawingml/2006/picture">
+                <pic:pic xmlns:pic="http://schemas.openxmlformats.org/drawingml/2006/picture">
+                  <pic:nvPicPr>
+                    <pic:cNvPr id="0" name=""/>
+                    <pic:cNvPicPr/>
+                  </pic:nvPicPr>
+                  <pic:blipFill>
+                    <a:blip r:embed="rId6"/>
+                    <a:stretch>
+                      <a:fillRect/>
+                    </a:stretch>
+                  </pic:blipFill>
+                  <pic:spPr>
+                    <a:xfrm>
+                      <a:off x="0" y="0"/>
+                      <a:ext cx="3143250" cy="2181225"/>
+                    </a:xfrm>
+                    <a:prstGeom prst="rect">
+                      <a:avLst/>
+                    </a:prstGeom>
+                  </pic:spPr>
+                </pic:pic>
+              </a:graphicData>
+            </a:graphic>
+          </wp:inline>
+        </w:drawing>
+      </w:r>
+    </w:p>
+    <w:p>
+      <w:pPr>
+        <w:ind w:firstLine="708"/>
+        <w:rPr>
+          <w:rFonts w:cstheme="minorHAnsi"/>
+          <w:sz w:val="24"/>
+          <w:szCs w:val="48"/>
+        </w:rPr>
+      </w:pPr>
+      <w:r>
+        <w:rPr>
+          <w:rFonts w:cstheme="minorHAnsi"/>
+          <w:sz w:val="24"/>
+          <w:szCs w:val="48"/>
+        </w:rPr>
+        <w:t>Grafika 1 – Ekran główny niezalogowanego użytkownika</w:t>
+      </w:r>
+    </w:p>
+    <w:p>
+      <w:pPr>
+        <w:rPr>
+          <w:rFonts w:cstheme="minorHAnsi"/>
+          <w:sz w:val="32"/>
+          <w:szCs w:val="48"/>
+        </w:rPr>
+      </w:pPr>
+      <w:r>
+        <w:rPr>
+          <w:rFonts w:cstheme="minorHAnsi"/>
+          <w:sz w:val="32"/>
+          <w:szCs w:val="48"/>
+        </w:rPr>
+        <w:tab/>
+        <w:t>// TODO – Zacznij tu ;)</w:t>
+      </w:r>
+    </w:p>
+    <w:p>
+      <w:pPr>
+        <w:pStyle w:val="Akapitzlist"/>
+        <w:numPr>
+          <w:ilvl w:val="1"/>
+          <w:numId w:val="3"/>
+        </w:numPr>
+        <w:rPr>
+          <w:rFonts w:cstheme="minorHAnsi"/>
+          <w:sz w:val="40"/>
+          <w:szCs w:val="48"/>
+        </w:rPr>
+      </w:pPr>
+      <w:r>
+        <w:rPr>
+          <w:rFonts w:cstheme="minorHAnsi"/>
+          <w:sz w:val="40"/>
+          <w:szCs w:val="48"/>
+        </w:rPr>
+        <w:t>Logowanie użytkownika</w:t>
       </w:r>
       <w:bookmarkStart w:id="0" w:name="_GoBack"/>
       <w:bookmarkEnd w:id="0"/>
@@ -188,6 +1097,287 @@
     </w:sectPr>
   </w:body>
 </w:document>
+</file>
+
+<file path=word/numbering.xml><?xml version="1.0" encoding="utf-8"?>
+<w:numbering xmlns:wpc="http://schemas.microsoft.com/office/word/2010/wordprocessingCanvas" xmlns:mc="http://schemas.openxmlformats.org/markup-compatibility/2006" xmlns:o="urn:schemas-microsoft-com:office:office" xmlns:r="http://schemas.openxmlformats.org/officeDocument/2006/relationships" xmlns:m="http://schemas.openxmlformats.org/officeDocument/2006/math" xmlns:v="urn:schemas-microsoft-com:vml" xmlns:wp14="http://schemas.microsoft.com/office/word/2010/wordprocessingDrawing" xmlns:wp="http://schemas.openxmlformats.org/drawingml/2006/wordprocessingDrawing" xmlns:w10="urn:schemas-microsoft-com:office:word" xmlns:w="http://schemas.openxmlformats.org/wordprocessingml/2006/main" xmlns:w14="http://schemas.microsoft.com/office/word/2010/wordml" xmlns:wpg="http://schemas.microsoft.com/office/word/2010/wordprocessingGroup" xmlns:wpi="http://schemas.microsoft.com/office/word/2010/wordprocessingInk" xmlns:wne="http://schemas.microsoft.com/office/word/2006/wordml" xmlns:wps="http://schemas.microsoft.com/office/word/2010/wordprocessingShape" mc:Ignorable="w14 wp14">
+  <w:abstractNum w:abstractNumId="0">
+    <w:nsid w:val="4A503322"/>
+    <w:multiLevelType w:val="multilevel"/>
+    <w:tmpl w:val="0415001F"/>
+    <w:lvl w:ilvl="0">
+      <w:start w:val="1"/>
+      <w:numFmt w:val="decimal"/>
+      <w:lvlText w:val="%1."/>
+      <w:lvlJc w:val="left"/>
+      <w:pPr>
+        <w:ind w:left="360" w:hanging="360"/>
+      </w:pPr>
+      <w:rPr>
+        <w:rFonts w:hint="default"/>
+      </w:rPr>
+    </w:lvl>
+    <w:lvl w:ilvl="1">
+      <w:start w:val="1"/>
+      <w:numFmt w:val="decimal"/>
+      <w:lvlText w:val="%1.%2."/>
+      <w:lvlJc w:val="left"/>
+      <w:pPr>
+        <w:ind w:left="792" w:hanging="432"/>
+      </w:pPr>
+    </w:lvl>
+    <w:lvl w:ilvl="2">
+      <w:start w:val="1"/>
+      <w:numFmt w:val="decimal"/>
+      <w:lvlText w:val="%1.%2.%3."/>
+      <w:lvlJc w:val="left"/>
+      <w:pPr>
+        <w:ind w:left="1224" w:hanging="504"/>
+      </w:pPr>
+    </w:lvl>
+    <w:lvl w:ilvl="3">
+      <w:start w:val="1"/>
+      <w:numFmt w:val="decimal"/>
+      <w:lvlText w:val="%1.%2.%3.%4."/>
+      <w:lvlJc w:val="left"/>
+      <w:pPr>
+        <w:ind w:left="1728" w:hanging="648"/>
+      </w:pPr>
+    </w:lvl>
+    <w:lvl w:ilvl="4">
+      <w:start w:val="1"/>
+      <w:numFmt w:val="decimal"/>
+      <w:lvlText w:val="%1.%2.%3.%4.%5."/>
+      <w:lvlJc w:val="left"/>
+      <w:pPr>
+        <w:ind w:left="2232" w:hanging="792"/>
+      </w:pPr>
+    </w:lvl>
+    <w:lvl w:ilvl="5">
+      <w:start w:val="1"/>
+      <w:numFmt w:val="decimal"/>
+      <w:lvlText w:val="%1.%2.%3.%4.%5.%6."/>
+      <w:lvlJc w:val="left"/>
+      <w:pPr>
+        <w:ind w:left="2736" w:hanging="936"/>
+      </w:pPr>
+    </w:lvl>
+    <w:lvl w:ilvl="6">
+      <w:start w:val="1"/>
+      <w:numFmt w:val="decimal"/>
+      <w:lvlText w:val="%1.%2.%3.%4.%5.%6.%7."/>
+      <w:lvlJc w:val="left"/>
+      <w:pPr>
+        <w:ind w:left="3240" w:hanging="1080"/>
+      </w:pPr>
+    </w:lvl>
+    <w:lvl w:ilvl="7">
+      <w:start w:val="1"/>
+      <w:numFmt w:val="decimal"/>
+      <w:lvlText w:val="%1.%2.%3.%4.%5.%6.%7.%8."/>
+      <w:lvlJc w:val="left"/>
+      <w:pPr>
+        <w:ind w:left="3744" w:hanging="1224"/>
+      </w:pPr>
+    </w:lvl>
+    <w:lvl w:ilvl="8">
+      <w:start w:val="1"/>
+      <w:numFmt w:val="decimal"/>
+      <w:lvlText w:val="%1.%2.%3.%4.%5.%6.%7.%8.%9."/>
+      <w:lvlJc w:val="left"/>
+      <w:pPr>
+        <w:ind w:left="4320" w:hanging="1440"/>
+      </w:pPr>
+    </w:lvl>
+  </w:abstractNum>
+  <w:abstractNum w:abstractNumId="1">
+    <w:nsid w:val="57772E2B"/>
+    <w:multiLevelType w:val="multilevel"/>
+    <w:tmpl w:val="0415001F"/>
+    <w:lvl w:ilvl="0">
+      <w:start w:val="1"/>
+      <w:numFmt w:val="decimal"/>
+      <w:lvlText w:val="%1."/>
+      <w:lvlJc w:val="left"/>
+      <w:pPr>
+        <w:ind w:left="360" w:hanging="360"/>
+      </w:pPr>
+      <w:rPr>
+        <w:rFonts w:hint="default"/>
+      </w:rPr>
+    </w:lvl>
+    <w:lvl w:ilvl="1">
+      <w:start w:val="1"/>
+      <w:numFmt w:val="decimal"/>
+      <w:lvlText w:val="%1.%2."/>
+      <w:lvlJc w:val="left"/>
+      <w:pPr>
+        <w:ind w:left="792" w:hanging="432"/>
+      </w:pPr>
+    </w:lvl>
+    <w:lvl w:ilvl="2">
+      <w:start w:val="1"/>
+      <w:numFmt w:val="decimal"/>
+      <w:lvlText w:val="%1.%2.%3."/>
+      <w:lvlJc w:val="left"/>
+      <w:pPr>
+        <w:ind w:left="1224" w:hanging="504"/>
+      </w:pPr>
+    </w:lvl>
+    <w:lvl w:ilvl="3">
+      <w:start w:val="1"/>
+      <w:numFmt w:val="decimal"/>
+      <w:lvlText w:val="%1.%2.%3.%4."/>
+      <w:lvlJc w:val="left"/>
+      <w:pPr>
+        <w:ind w:left="1728" w:hanging="648"/>
+      </w:pPr>
+    </w:lvl>
+    <w:lvl w:ilvl="4">
+      <w:start w:val="1"/>
+      <w:numFmt w:val="decimal"/>
+      <w:lvlText w:val="%1.%2.%3.%4.%5."/>
+      <w:lvlJc w:val="left"/>
+      <w:pPr>
+        <w:ind w:left="2232" w:hanging="792"/>
+      </w:pPr>
+    </w:lvl>
+    <w:lvl w:ilvl="5">
+      <w:start w:val="1"/>
+      <w:numFmt w:val="decimal"/>
+      <w:lvlText w:val="%1.%2.%3.%4.%5.%6."/>
+      <w:lvlJc w:val="left"/>
+      <w:pPr>
+        <w:ind w:left="2736" w:hanging="936"/>
+      </w:pPr>
+    </w:lvl>
+    <w:lvl w:ilvl="6">
+      <w:start w:val="1"/>
+      <w:numFmt w:val="decimal"/>
+      <w:lvlText w:val="%1.%2.%3.%4.%5.%6.%7."/>
+      <w:lvlJc w:val="left"/>
+      <w:pPr>
+        <w:ind w:left="3240" w:hanging="1080"/>
+      </w:pPr>
+    </w:lvl>
+    <w:lvl w:ilvl="7">
+      <w:start w:val="1"/>
+      <w:numFmt w:val="decimal"/>
+      <w:lvlText w:val="%1.%2.%3.%4.%5.%6.%7.%8."/>
+      <w:lvlJc w:val="left"/>
+      <w:pPr>
+        <w:ind w:left="3744" w:hanging="1224"/>
+      </w:pPr>
+    </w:lvl>
+    <w:lvl w:ilvl="8">
+      <w:start w:val="1"/>
+      <w:numFmt w:val="decimal"/>
+      <w:lvlText w:val="%1.%2.%3.%4.%5.%6.%7.%8.%9."/>
+      <w:lvlJc w:val="left"/>
+      <w:pPr>
+        <w:ind w:left="4320" w:hanging="1440"/>
+      </w:pPr>
+    </w:lvl>
+  </w:abstractNum>
+  <w:abstractNum w:abstractNumId="2">
+    <w:nsid w:val="6C1C4A2F"/>
+    <w:multiLevelType w:val="hybridMultilevel"/>
+    <w:tmpl w:val="507AD3D6"/>
+    <w:lvl w:ilvl="0" w:tplc="0415000F">
+      <w:start w:val="1"/>
+      <w:numFmt w:val="decimal"/>
+      <w:lvlText w:val="%1."/>
+      <w:lvlJc w:val="left"/>
+      <w:pPr>
+        <w:ind w:left="720" w:hanging="360"/>
+      </w:pPr>
+      <w:rPr>
+        <w:rFonts w:hint="default"/>
+      </w:rPr>
+    </w:lvl>
+    <w:lvl w:ilvl="1" w:tplc="04150019" w:tentative="1">
+      <w:start w:val="1"/>
+      <w:numFmt w:val="lowerLetter"/>
+      <w:lvlText w:val="%2."/>
+      <w:lvlJc w:val="left"/>
+      <w:pPr>
+        <w:ind w:left="1440" w:hanging="360"/>
+      </w:pPr>
+    </w:lvl>
+    <w:lvl w:ilvl="2" w:tplc="0415001B" w:tentative="1">
+      <w:start w:val="1"/>
+      <w:numFmt w:val="lowerRoman"/>
+      <w:lvlText w:val="%3."/>
+      <w:lvlJc w:val="right"/>
+      <w:pPr>
+        <w:ind w:left="2160" w:hanging="180"/>
+      </w:pPr>
+    </w:lvl>
+    <w:lvl w:ilvl="3" w:tplc="0415000F" w:tentative="1">
+      <w:start w:val="1"/>
+      <w:numFmt w:val="decimal"/>
+      <w:lvlText w:val="%4."/>
+      <w:lvlJc w:val="left"/>
+      <w:pPr>
+        <w:ind w:left="2880" w:hanging="360"/>
+      </w:pPr>
+    </w:lvl>
+    <w:lvl w:ilvl="4" w:tplc="04150019" w:tentative="1">
+      <w:start w:val="1"/>
+      <w:numFmt w:val="lowerLetter"/>
+      <w:lvlText w:val="%5."/>
+      <w:lvlJc w:val="left"/>
+      <w:pPr>
+        <w:ind w:left="3600" w:hanging="360"/>
+      </w:pPr>
+    </w:lvl>
+    <w:lvl w:ilvl="5" w:tplc="0415001B" w:tentative="1">
+      <w:start w:val="1"/>
+      <w:numFmt w:val="lowerRoman"/>
+      <w:lvlText w:val="%6."/>
+      <w:lvlJc w:val="right"/>
+      <w:pPr>
+        <w:ind w:left="4320" w:hanging="180"/>
+      </w:pPr>
+    </w:lvl>
+    <w:lvl w:ilvl="6" w:tplc="0415000F" w:tentative="1">
+      <w:start w:val="1"/>
+      <w:numFmt w:val="decimal"/>
+      <w:lvlText w:val="%7."/>
+      <w:lvlJc w:val="left"/>
+      <w:pPr>
+        <w:ind w:left="5040" w:hanging="360"/>
+      </w:pPr>
+    </w:lvl>
+    <w:lvl w:ilvl="7" w:tplc="04150019" w:tentative="1">
+      <w:start w:val="1"/>
+      <w:numFmt w:val="lowerLetter"/>
+      <w:lvlText w:val="%8."/>
+      <w:lvlJc w:val="left"/>
+      <w:pPr>
+        <w:ind w:left="5760" w:hanging="360"/>
+      </w:pPr>
+    </w:lvl>
+    <w:lvl w:ilvl="8" w:tplc="0415001B" w:tentative="1">
+      <w:start w:val="1"/>
+      <w:numFmt w:val="lowerRoman"/>
+      <w:lvlText w:val="%9."/>
+      <w:lvlJc w:val="right"/>
+      <w:pPr>
+        <w:ind w:left="6480" w:hanging="180"/>
+      </w:pPr>
+    </w:lvl>
+  </w:abstractNum>
+  <w:num w:numId="1">
+    <w:abstractNumId w:val="0"/>
+  </w:num>
+  <w:num w:numId="2">
+    <w:abstractNumId w:val="2"/>
+  </w:num>
+  <w:num w:numId="3">
+    <w:abstractNumId w:val="1"/>
+  </w:num>
+</w:numbering>
 </file>
 
 <file path=word/styles.xml><?xml version="1.0" encoding="utf-8"?>
@@ -377,6 +1567,47 @@
     <w:semiHidden/>
     <w:unhideWhenUsed/>
   </w:style>
+  <w:style w:type="paragraph" w:styleId="Akapitzlist">
+    <w:name w:val="List Paragraph"/>
+    <w:basedOn w:val="Normalny"/>
+    <w:uiPriority w:val="34"/>
+    <w:qFormat/>
+    <w:rsid w:val="001A651C"/>
+    <w:pPr>
+      <w:ind w:left="720"/>
+      <w:contextualSpacing/>
+    </w:pPr>
+  </w:style>
+  <w:style w:type="paragraph" w:styleId="Tekstdymka">
+    <w:name w:val="Balloon Text"/>
+    <w:basedOn w:val="Normalny"/>
+    <w:link w:val="TekstdymkaZnak"/>
+    <w:uiPriority w:val="99"/>
+    <w:semiHidden/>
+    <w:unhideWhenUsed/>
+    <w:rsid w:val="00AA1112"/>
+    <w:pPr>
+      <w:spacing w:after="0" w:line="240" w:lineRule="auto"/>
+    </w:pPr>
+    <w:rPr>
+      <w:rFonts w:ascii="Tahoma" w:hAnsi="Tahoma" w:cs="Tahoma"/>
+      <w:sz w:val="16"/>
+      <w:szCs w:val="16"/>
+    </w:rPr>
+  </w:style>
+  <w:style w:type="character" w:customStyle="1" w:styleId="TekstdymkaZnak">
+    <w:name w:val="Tekst dymka Znak"/>
+    <w:basedOn w:val="Domylnaczcionkaakapitu"/>
+    <w:link w:val="Tekstdymka"/>
+    <w:uiPriority w:val="99"/>
+    <w:semiHidden/>
+    <w:rsid w:val="00AA1112"/>
+    <w:rPr>
+      <w:rFonts w:ascii="Tahoma" w:hAnsi="Tahoma" w:cs="Tahoma"/>
+      <w:sz w:val="16"/>
+      <w:szCs w:val="16"/>
+    </w:rPr>
+  </w:style>
 </w:styles>
 </file>
 
@@ -566,6 +1797,47 @@
     <w:uiPriority w:val="99"/>
     <w:semiHidden/>
     <w:unhideWhenUsed/>
+  </w:style>
+  <w:style w:type="paragraph" w:styleId="Akapitzlist">
+    <w:name w:val="List Paragraph"/>
+    <w:basedOn w:val="Normalny"/>
+    <w:uiPriority w:val="34"/>
+    <w:qFormat/>
+    <w:rsid w:val="001A651C"/>
+    <w:pPr>
+      <w:ind w:left="720"/>
+      <w:contextualSpacing/>
+    </w:pPr>
+  </w:style>
+  <w:style w:type="paragraph" w:styleId="Tekstdymka">
+    <w:name w:val="Balloon Text"/>
+    <w:basedOn w:val="Normalny"/>
+    <w:link w:val="TekstdymkaZnak"/>
+    <w:uiPriority w:val="99"/>
+    <w:semiHidden/>
+    <w:unhideWhenUsed/>
+    <w:rsid w:val="00AA1112"/>
+    <w:pPr>
+      <w:spacing w:after="0" w:line="240" w:lineRule="auto"/>
+    </w:pPr>
+    <w:rPr>
+      <w:rFonts w:ascii="Tahoma" w:hAnsi="Tahoma" w:cs="Tahoma"/>
+      <w:sz w:val="16"/>
+      <w:szCs w:val="16"/>
+    </w:rPr>
+  </w:style>
+  <w:style w:type="character" w:customStyle="1" w:styleId="TekstdymkaZnak">
+    <w:name w:val="Tekst dymka Znak"/>
+    <w:basedOn w:val="Domylnaczcionkaakapitu"/>
+    <w:link w:val="Tekstdymka"/>
+    <w:uiPriority w:val="99"/>
+    <w:semiHidden/>
+    <w:rsid w:val="00AA1112"/>
+    <w:rPr>
+      <w:rFonts w:ascii="Tahoma" w:hAnsi="Tahoma" w:cs="Tahoma"/>
+      <w:sz w:val="16"/>
+      <w:szCs w:val="16"/>
+    </w:rPr>
   </w:style>
 </w:styles>
 </file>

</xml_diff>